<commit_message>
docs - Actualización doc Diario Reflexion Individual Mat Leal
</commit_message>
<xml_diff>
--- a/Fase 2/Evidencias Individuales/LEAL_MATIAS_2.1_APT122_DiarioReflexionFase2.docx
+++ b/Fase 2/Evidencias Individuales/LEAL_MATIAS_2.1_APT122_DiarioReflexionFase2.docx
@@ -70,12 +70,12 @@
                 <wp:inline distB="0" distT="0" distL="0" distR="0">
                   <wp:extent cx="393640" cy="444500"/>
                   <wp:effectExtent b="0" l="0" r="0" t="0"/>
-                  <wp:docPr id="17580" name="image2.png"/>
+                  <wp:docPr id="17580" name="image1.png"/>
                   <a:graphic>
                     <a:graphicData uri="http://schemas.openxmlformats.org/drawingml/2006/picture">
                       <pic:pic>
                         <pic:nvPicPr>
-                          <pic:cNvPr id="0" name="image2.png"/>
+                          <pic:cNvPr id="0" name="image1.png"/>
                           <pic:cNvPicPr preferRelativeResize="0"/>
                         </pic:nvPicPr>
                         <pic:blipFill>
@@ -350,45 +350,6 @@
             <w:pPr>
               <w:jc w:val="both"/>
               <w:rPr>
-                <w:color w:val="000000"/>
-                <w:sz w:val="24"/>
-                <w:szCs w:val="24"/>
-              </w:rPr>
-            </w:pPr>
-            <w:r>
-              <w:rPr>
-                <w:color w:val="000000"/>
-                <w:sz w:val="24"/>
-                <w:szCs w:val="24"/>
-                <w:rtl w:val="0"/>
-              </w:rPr>
-              <w:t xml:space="preserve">Por mi parte, no se han podido cumplir todas las actividades en los tiempos definidos, debiendo retrasar la mayoría de las actividades de desarrollo. Aún así el desarrollo del proyecto Libreta Digital del Alumno para el Jardín Paloma ha estado avanzando con un buen rumbo. </w:t>
-            </w:r>
-          </w:p>
-          <w:p>
-            <w:pPr>
-              <w:jc w:val="both"/>
-              <w:rPr>
-                <w:color w:val="000000"/>
-                <w:sz w:val="24"/>
-                <w:szCs w:val="24"/>
-              </w:rPr>
-            </w:pPr>
-            <w:r>
-              <w:rPr>
-                <w:color w:val="000000"/>
-                <w:sz w:val="24"/>
-                <w:szCs w:val="24"/>
-                <w:rtl w:val="0"/>
-              </w:rPr>
-              <w:t xml:space="preserve">Como equipo definimos roles claros y generamos mayor comunicación para favorecer el progreso.</w:t>
-            </w:r>
-          </w:p>
-          <w:p>
-            <w:pPr>
-              <w:ind w:left="0" w:firstLine="0"/>
-              <w:jc w:val="both"/>
-              <w:rPr>
                 <w:rFonts w:ascii="Calibri" w:cs="Calibri" w:eastAsia="Calibri" w:hAnsi="Calibri"/>
                 <w:b w:val="1"/>
                 <w:color w:val="1f4e79"/>
@@ -396,19 +357,13 @@
             </w:pPr>
             <w:r>
               <w:rPr>
-                <w:rtl w:val="0"/>
-              </w:rPr>
-            </w:r>
-          </w:p>
-          <w:p>
-            <w:pPr>
-              <w:jc w:val="both"/>
-              <w:rPr>
-                <w:rFonts w:ascii="Calibri" w:cs="Calibri" w:eastAsia="Calibri" w:hAnsi="Calibri"/>
-                <w:b w:val="1"/>
-                <w:color w:val="1f4e79"/>
-              </w:rPr>
-            </w:pPr>
+                <w:color w:val="000000"/>
+                <w:sz w:val="24"/>
+                <w:szCs w:val="24"/>
+                <w:rtl w:val="0"/>
+              </w:rPr>
+              <w:t xml:space="preserve">Por mi parte, no he podido cumplir con todas las actividades en los tiempos definidos, lo que ha ocasionado algunos retrasos en las tareas de desarrollo. Sin embargo, el proyecto de la Libreta Digital del Alumno para el Jardín Paloma ha estado avanzando en la dirección correcta. Como equipo, hemos establecido roles claros y fomentado una comunicación abierta para facilitar el progreso y asegurar que todos estemos alineados en nuestros objetivos.</w:t>
+            </w:r>
             <w:r>
               <w:rPr>
                 <w:rtl w:val="0"/>
@@ -539,25 +494,6 @@
             <w:pPr>
               <w:jc w:val="both"/>
               <w:rPr>
-                <w:color w:val="000000"/>
-                <w:sz w:val="24"/>
-                <w:szCs w:val="24"/>
-              </w:rPr>
-            </w:pPr>
-            <w:r>
-              <w:rPr>
-                <w:color w:val="000000"/>
-                <w:sz w:val="24"/>
-                <w:szCs w:val="24"/>
-                <w:rtl w:val="0"/>
-              </w:rPr>
-              <w:t xml:space="preserve">Como equipo se han establecido revisiones periódicas del progreso que nos permiten identificar issues/bugs para ser resueltos lo más pronto. Se han estado ajustando los plazos de las entregas y acotando las historias de usuario para llegar con lo mínimo posible a entregar una aplicación robusta con la entrega final.</w:t>
-            </w:r>
-          </w:p>
-          <w:p>
-            <w:pPr>
-              <w:jc w:val="both"/>
-              <w:rPr>
                 <w:rFonts w:ascii="Calibri" w:cs="Calibri" w:eastAsia="Calibri" w:hAnsi="Calibri"/>
                 <w:b w:val="1"/>
                 <w:color w:val="1f4e79"/>
@@ -570,38 +506,8 @@
                 <w:szCs w:val="24"/>
                 <w:rtl w:val="0"/>
               </w:rPr>
-              <w:t xml:space="preserve">Se han priorizado las tareas de funcionalidades primarias, garantizando que los elementos críticos avancen adecuadamente,</w:t>
-            </w:r>
-            <w:r>
-              <w:rPr>
-                <w:rtl w:val="0"/>
-              </w:rPr>
-            </w:r>
-          </w:p>
-          <w:p>
-            <w:pPr>
-              <w:jc w:val="both"/>
-              <w:rPr>
-                <w:rFonts w:ascii="Calibri" w:cs="Calibri" w:eastAsia="Calibri" w:hAnsi="Calibri"/>
-                <w:b w:val="1"/>
-                <w:color w:val="1f4e79"/>
-              </w:rPr>
-            </w:pPr>
-            <w:r>
-              <w:rPr>
-                <w:rtl w:val="0"/>
-              </w:rPr>
-            </w:r>
-          </w:p>
-          <w:p>
-            <w:pPr>
-              <w:jc w:val="both"/>
-              <w:rPr>
-                <w:rFonts w:ascii="Calibri" w:cs="Calibri" w:eastAsia="Calibri" w:hAnsi="Calibri"/>
-                <w:b w:val="1"/>
-                <w:color w:val="1f4e79"/>
-              </w:rPr>
-            </w:pPr>
+              <w:t xml:space="preserve">Como equipo, hemos establecido revisiones periódicas del progreso que nos permiten identificar y resolver issues y bugs de manera oportuna. Hemos estado ajustando los plazos de entrega y acotando las historias de usuario para asegurar que podamos entregar una aplicación robusta en la entrega final. Además, hemos priorizado las tareas relacionadas con las funcionalidades primarias, garantizando que los elementos críticos avancen de manera adecuada. Esto nos ayudará a cumplir con nuestros objetivos de forma efectiva.</w:t>
+            </w:r>
             <w:r>
               <w:rPr>
                 <w:rtl w:val="0"/>
@@ -898,26 +804,6 @@
             <w:pPr>
               <w:jc w:val="both"/>
               <w:rPr>
-                <w:color w:val="000000"/>
-                <w:sz w:val="24"/>
-                <w:szCs w:val="24"/>
-              </w:rPr>
-            </w:pPr>
-            <w:r>
-              <w:rPr>
-                <w:color w:val="000000"/>
-                <w:sz w:val="24"/>
-                <w:szCs w:val="24"/>
-                <w:rtl w:val="0"/>
-              </w:rPr>
-              <w:t xml:space="preserve">Mejoraría mi compromiso, ya que, aunque se haya estado contento con el avance, yo comprometí fechas que no pude cumplir debido a atrasos.</w:t>
-            </w:r>
-          </w:p>
-          <w:p>
-            <w:pPr>
-              <w:ind w:left="0" w:firstLine="0"/>
-              <w:jc w:val="both"/>
-              <w:rPr>
                 <w:rFonts w:ascii="Calibri" w:cs="Calibri" w:eastAsia="Calibri" w:hAnsi="Calibri"/>
                 <w:b w:val="1"/>
                 <w:color w:val="1f4e79"/>
@@ -925,34 +811,13 @@
             </w:pPr>
             <w:r>
               <w:rPr>
-                <w:rtl w:val="0"/>
-              </w:rPr>
-            </w:r>
-          </w:p>
-          <w:p>
-            <w:pPr>
-              <w:jc w:val="both"/>
-              <w:rPr>
-                <w:rFonts w:ascii="Calibri" w:cs="Calibri" w:eastAsia="Calibri" w:hAnsi="Calibri"/>
-                <w:b w:val="1"/>
-                <w:color w:val="1f4e79"/>
-              </w:rPr>
-            </w:pPr>
-            <w:r>
-              <w:rPr>
-                <w:rtl w:val="0"/>
-              </w:rPr>
-            </w:r>
-          </w:p>
-          <w:p>
-            <w:pPr>
-              <w:jc w:val="both"/>
-              <w:rPr>
-                <w:rFonts w:ascii="Calibri" w:cs="Calibri" w:eastAsia="Calibri" w:hAnsi="Calibri"/>
-                <w:b w:val="1"/>
-                <w:color w:val="1f4e79"/>
-              </w:rPr>
-            </w:pPr>
+                <w:color w:val="000000"/>
+                <w:sz w:val="24"/>
+                <w:szCs w:val="24"/>
+                <w:rtl w:val="0"/>
+              </w:rPr>
+              <w:t xml:space="preserve">Mejoraría mi compromiso, ya que, aunque se haya estado contento con el avance, yo comprometí fechas que no pude cumplir debido a atrasos, lo que he ido corrigiendo oportunamente con el respaldo del equipo.</w:t>
+            </w:r>
             <w:r>
               <w:rPr>
                 <w:rtl w:val="0"/>
@@ -962,22 +827,6 @@
         </w:tc>
       </w:tr>
     </w:tbl>
-    <w:p>
-      <w:pPr>
-        <w:spacing w:after="0" w:line="360" w:lineRule="auto"/>
-        <w:jc w:val="both"/>
-        <w:rPr>
-          <w:color w:val="595959"/>
-          <w:sz w:val="24"/>
-          <w:szCs w:val="24"/>
-        </w:rPr>
-      </w:pPr>
-      <w:r>
-        <w:rPr>
-          <w:rtl w:val="0"/>
-        </w:rPr>
-      </w:r>
-    </w:p>
     <w:p>
       <w:pPr>
         <w:rPr/>
@@ -1093,45 +942,6 @@
             <w:pPr>
               <w:jc w:val="both"/>
               <w:rPr>
-                <w:color w:val="000000"/>
-                <w:sz w:val="24"/>
-                <w:szCs w:val="24"/>
-              </w:rPr>
-            </w:pPr>
-            <w:r>
-              <w:rPr>
-                <w:color w:val="000000"/>
-                <w:sz w:val="24"/>
-                <w:szCs w:val="24"/>
-                <w:rtl w:val="0"/>
-              </w:rPr>
-              <w:t xml:space="preserve">Una de nuestras inquietudes actuales, como equipo en el proyecto de la app para el Jardín Paloma, es cómo optimizar el tiempo en la implementación del sistema de notificaciones sin afectar el resto del cronograma.</w:t>
-            </w:r>
-          </w:p>
-          <w:p>
-            <w:pPr>
-              <w:jc w:val="both"/>
-              <w:rPr>
-                <w:color w:val="000000"/>
-                <w:sz w:val="24"/>
-                <w:szCs w:val="24"/>
-              </w:rPr>
-            </w:pPr>
-            <w:r>
-              <w:rPr>
-                <w:color w:val="000000"/>
-                <w:sz w:val="24"/>
-                <w:szCs w:val="24"/>
-                <w:rtl w:val="0"/>
-              </w:rPr>
-              <w:t xml:space="preserve">El desarrollo ha avanzado correctamente pero las fechas comprometidas no han sido cumplidas, más que nada me gustaría aprender o preguntar el cómo comprometer fechas reales… ya que siempre comprometo una fecha a la que no llego.</w:t>
-            </w:r>
-          </w:p>
-          <w:p>
-            <w:pPr>
-              <w:ind w:left="0" w:firstLine="0"/>
-              <w:jc w:val="both"/>
-              <w:rPr>
                 <w:rFonts w:ascii="Calibri" w:cs="Calibri" w:eastAsia="Calibri" w:hAnsi="Calibri"/>
                 <w:b w:val="1"/>
                 <w:color w:val="1f4e79"/>
@@ -1139,19 +949,13 @@
             </w:pPr>
             <w:r>
               <w:rPr>
-                <w:rtl w:val="0"/>
-              </w:rPr>
-            </w:r>
-          </w:p>
-          <w:p>
-            <w:pPr>
-              <w:jc w:val="both"/>
-              <w:rPr>
-                <w:rFonts w:ascii="Calibri" w:cs="Calibri" w:eastAsia="Calibri" w:hAnsi="Calibri"/>
-                <w:b w:val="1"/>
-                <w:color w:val="1f4e79"/>
-              </w:rPr>
-            </w:pPr>
+                <w:color w:val="000000"/>
+                <w:sz w:val="24"/>
+                <w:szCs w:val="24"/>
+                <w:rtl w:val="0"/>
+              </w:rPr>
+              <w:t xml:space="preserve">Una de nuestras prioridades actuales como equipo del proyecto es optimizar el tiempo en la implementación del sistema de notificaciones, asegurándonos de que no se vea afectado el resto del cronograma. Aunque hemos tenido un buen avance en el desarrollo, hemos notado que algunas fechas comprometidas no se han cumplido en su totalidad. Me gustaría aprender más sobre cómo establecer fechas realistas y alcanzables, ya que a menudo me comprometo a plazos que resultan difíciles de cumplir. Aprecio cualquier consejo o estrategia que puedan compartir.</w:t>
+            </w:r>
             <w:r>
               <w:rPr>
                 <w:rtl w:val="0"/>
@@ -1298,64 +1102,20 @@
             <w:pPr>
               <w:jc w:val="both"/>
               <w:rPr>
-                <w:color w:val="000000"/>
-                <w:sz w:val="24"/>
-                <w:szCs w:val="24"/>
-              </w:rPr>
-            </w:pPr>
-            <w:r>
-              <w:rPr>
-                <w:color w:val="000000"/>
-                <w:sz w:val="24"/>
-                <w:szCs w:val="24"/>
-                <w:rtl w:val="0"/>
-              </w:rPr>
-              <w:t xml:space="preserve">No creo necesario redistribuir roles ni actividades, ya que cada uno tiene su fuerte y ha avanzado correctamente con cada actividad.</w:t>
-            </w:r>
-          </w:p>
-          <w:p>
-            <w:pPr>
-              <w:jc w:val="both"/>
-              <w:rPr>
-                <w:color w:val="000000"/>
-                <w:sz w:val="24"/>
-                <w:szCs w:val="24"/>
-              </w:rPr>
-            </w:pPr>
-            <w:r>
-              <w:rPr>
-                <w:color w:val="000000"/>
-                <w:sz w:val="24"/>
-                <w:szCs w:val="24"/>
-                <w:rtl w:val="0"/>
-              </w:rPr>
-              <w:t xml:space="preserve">Nuevas actividades para asignar sería más que nada apoyar a los demás compañeros del grupo, para así optimizar la entrega final.</w:t>
-            </w:r>
-          </w:p>
-          <w:p>
-            <w:pPr>
-              <w:jc w:val="both"/>
-              <w:rPr>
-                <w:color w:val="767171"/>
-                <w:sz w:val="24"/>
-                <w:szCs w:val="24"/>
-              </w:rPr>
-            </w:pPr>
-            <w:r>
-              <w:rPr>
-                <w:rtl w:val="0"/>
-              </w:rPr>
-            </w:r>
-          </w:p>
-          <w:p>
-            <w:pPr>
-              <w:jc w:val="both"/>
-              <w:rPr>
                 <w:rFonts w:ascii="Calibri" w:cs="Calibri" w:eastAsia="Calibri" w:hAnsi="Calibri"/>
                 <w:b w:val="1"/>
                 <w:color w:val="1f4e79"/>
               </w:rPr>
             </w:pPr>
+            <w:r>
+              <w:rPr>
+                <w:color w:val="000000"/>
+                <w:sz w:val="24"/>
+                <w:szCs w:val="24"/>
+                <w:rtl w:val="0"/>
+              </w:rPr>
+              <w:t xml:space="preserve">No considero necesario redistribuir roles ni actividades, ya que cada miembro del equipo está aprovechando sus fortalezas y ha avanzado adecuadamente en sus tareas. En lugar de eso, podríamos enfocarnos en nuevas actividades que impliquen apoyar a nuestros compañeros, con el objetivo de optimizar la entrega final del proyecto. Esto fortalecerá la colaboración y asegurará que todos contribuyamos al éxito del equipo.</w:t>
+            </w:r>
             <w:r>
               <w:rPr>
                 <w:rtl w:val="0"/>
@@ -1365,22 +1125,6 @@
         </w:tc>
       </w:tr>
     </w:tbl>
-    <w:p>
-      <w:pPr>
-        <w:spacing w:after="0" w:line="360" w:lineRule="auto"/>
-        <w:jc w:val="both"/>
-        <w:rPr>
-          <w:color w:val="595959"/>
-          <w:sz w:val="24"/>
-          <w:szCs w:val="24"/>
-        </w:rPr>
-      </w:pPr>
-      <w:r>
-        <w:rPr>
-          <w:rtl w:val="0"/>
-        </w:rPr>
-      </w:r>
-    </w:p>
     <w:p>
       <w:pPr>
         <w:spacing w:after="0" w:line="360" w:lineRule="auto"/>
@@ -1516,7 +1260,7 @@
                 <w:szCs w:val="24"/>
                 <w:rtl w:val="0"/>
               </w:rPr>
-              <w:t xml:space="preserve">El trabajo en equipo que hemos tenido ha sido de agrado y positivo. Ha existido buena comunicación y apoyo en cualquier necesidad de cada uno, esto facilitando las tareas de cada uno.</w:t>
+              <w:t xml:space="preserve">El trabajo en equipo que hemos realizado ha sido muy gratificante y positivo. Hemos mantenido una buena comunicación y un sólido apoyo mutuo, lo que ha facilitado el desarrollo de nuestras tareas.</w:t>
             </w:r>
           </w:p>
           <w:p>
@@ -1538,75 +1282,20 @@
             <w:pPr>
               <w:jc w:val="both"/>
               <w:rPr>
+                <w:color w:val="767171"/>
+                <w:sz w:val="24"/>
+                <w:szCs w:val="24"/>
+              </w:rPr>
+            </w:pPr>
+            <w:r>
+              <w:rPr>
                 <w:color w:val="000000"/>
                 <w:sz w:val="24"/>
                 <w:szCs w:val="24"/>
-              </w:rPr>
-            </w:pPr>
-            <w:r>
-              <w:rPr>
-                <w:color w:val="000000"/>
-                <w:sz w:val="24"/>
-                <w:szCs w:val="24"/>
-                <w:rtl w:val="0"/>
-              </w:rPr>
-              <w:t xml:space="preserve">Deberíamos mejorar los compromisos con los tiempos, ya que han sido ajustados muchas veces para poder llegar a una entrega final robusta.</w:t>
-            </w:r>
-          </w:p>
-          <w:p>
-            <w:pPr>
-              <w:jc w:val="both"/>
-              <w:rPr>
-                <w:color w:val="767171"/>
-                <w:sz w:val="24"/>
-                <w:szCs w:val="24"/>
-              </w:rPr>
-            </w:pPr>
-            <w:r>
-              <w:rPr>
-                <w:rtl w:val="0"/>
-              </w:rPr>
-            </w:r>
-          </w:p>
-          <w:p>
-            <w:pPr>
-              <w:jc w:val="both"/>
-              <w:rPr>
-                <w:color w:val="767171"/>
-                <w:sz w:val="24"/>
-                <w:szCs w:val="24"/>
-              </w:rPr>
-            </w:pPr>
-            <w:r>
-              <w:rPr>
-                <w:rtl w:val="0"/>
-              </w:rPr>
-            </w:r>
-          </w:p>
-          <w:p>
-            <w:pPr>
-              <w:jc w:val="both"/>
-              <w:rPr>
-                <w:color w:val="767171"/>
-                <w:sz w:val="24"/>
-                <w:szCs w:val="24"/>
-              </w:rPr>
-            </w:pPr>
-            <w:r>
-              <w:rPr>
-                <w:rtl w:val="0"/>
-              </w:rPr>
-            </w:r>
-          </w:p>
-          <w:p>
-            <w:pPr>
-              <w:jc w:val="both"/>
-              <w:rPr>
-                <w:color w:val="767171"/>
-                <w:sz w:val="24"/>
-                <w:szCs w:val="24"/>
-              </w:rPr>
-            </w:pPr>
+                <w:rtl w:val="0"/>
+              </w:rPr>
+              <w:t xml:space="preserve">Sin embargo, sería beneficioso mejorar nuestro compromiso con los plazos, ya que hemos tenido que ajustar los tiempos en varias ocasiones para asegurar una entrega final sólida. Un enfoque más realista en la planificación nos permitirá alcanzar nuestros objetivos de manera más efectiva.</w:t>
+            </w:r>
             <w:r>
               <w:rPr>
                 <w:rtl w:val="0"/>
@@ -2122,12 +1811,12 @@
               <wp:inline distB="0" distT="0" distL="0" distR="0">
                 <wp:extent cx="1996440" cy="428625"/>
                 <wp:effectExtent b="0" l="0" r="0" t="0"/>
-                <wp:docPr descr="http://www.duoc.cl/normasgraficas/normasgraficas/marca-duoc/6logo-fondo-transparente/fondo-transparente.png" id="17582" name="image3.png"/>
+                <wp:docPr descr="http://www.duoc.cl/normasgraficas/normasgraficas/marca-duoc/6logo-fondo-transparente/fondo-transparente.png" id="17582" name="image2.png"/>
                 <a:graphic>
                   <a:graphicData uri="http://schemas.openxmlformats.org/drawingml/2006/picture">
                     <pic:pic>
                       <pic:nvPicPr>
-                        <pic:cNvPr descr="http://www.duoc.cl/normasgraficas/normasgraficas/marca-duoc/6logo-fondo-transparente/fondo-transparente.png" id="0" name="image3.png"/>
+                        <pic:cNvPr descr="http://www.duoc.cl/normasgraficas/normasgraficas/marca-duoc/6logo-fondo-transparente/fondo-transparente.png" id="0" name="image2.png"/>
                         <pic:cNvPicPr preferRelativeResize="0"/>
                       </pic:nvPicPr>
                       <pic:blipFill>
@@ -2308,12 +1997,12 @@
               <wp:inline distB="0" distT="0" distL="0" distR="0">
                 <wp:extent cx="361950" cy="581025"/>
                 <wp:effectExtent b="0" l="0" r="0" t="0"/>
-                <wp:docPr id="17581" name="image4.png"/>
+                <wp:docPr id="17581" name="image3.png"/>
                 <a:graphic>
                   <a:graphicData uri="http://schemas.openxmlformats.org/drawingml/2006/picture">
                     <pic:pic>
                       <pic:nvPicPr>
-                        <pic:cNvPr id="0" name="image4.png"/>
+                        <pic:cNvPr id="0" name="image3.png"/>
                         <pic:cNvPicPr preferRelativeResize="0"/>
                       </pic:nvPicPr>
                       <pic:blipFill>
@@ -2460,12 +2149,12 @@
               <wp:inline distB="0" distT="0" distL="0" distR="0">
                 <wp:extent cx="1895475" cy="466725"/>
                 <wp:effectExtent b="0" l="0" r="0" t="0"/>
-                <wp:docPr id="17583" name="image1.png"/>
+                <wp:docPr id="17583" name="image4.png"/>
                 <a:graphic>
                   <a:graphicData uri="http://schemas.openxmlformats.org/drawingml/2006/picture">
                     <pic:pic>
                       <pic:nvPicPr>
-                        <pic:cNvPr id="0" name="image1.png"/>
+                        <pic:cNvPr id="0" name="image4.png"/>
                         <pic:cNvPicPr preferRelativeResize="0"/>
                       </pic:nvPicPr>
                       <pic:blipFill>

</xml_diff>